<commit_message>
probabilities sum to 1
</commit_message>
<xml_diff>
--- a/hw4_02360334_W_2024-2025_v3.docx
+++ b/hw4_02360334_W_2024-2025_v3.docx
@@ -717,29 +717,7 @@
           <w:szCs w:val="24"/>
           <w:rtl/>
         </w:rPr>
-        <w:t xml:space="preserve">כשבשלב האחרון התוכנית שתכתבו </w:t>
-      </w:r>
-      <w:proofErr w:type="spellStart"/>
-      <w:r>
-        <w:rPr>
-          <w:rFonts w:cs="Arial" w:hint="cs"/>
-          <w:color w:val="000000" w:themeColor="text1"/>
-          <w:sz w:val="24"/>
-          <w:szCs w:val="24"/>
-          <w:rtl/>
-        </w:rPr>
-        <w:t>תסמלץ</w:t>
-      </w:r>
-      <w:proofErr w:type="spellEnd"/>
-      <w:r>
-        <w:rPr>
-          <w:rFonts w:cs="Arial" w:hint="cs"/>
-          <w:color w:val="000000" w:themeColor="text1"/>
-          <w:sz w:val="24"/>
-          <w:szCs w:val="24"/>
-          <w:rtl/>
-        </w:rPr>
-        <w:t xml:space="preserve"> את המערכת הבא</w:t>
+        <w:t>כשבשלב האחרון התוכנית שתכתבו תסמלץ את המערכת הבא</w:t>
       </w:r>
       <w:r>
         <w:rPr>
@@ -1269,29 +1247,7 @@
           <w:szCs w:val="24"/>
           <w:rtl/>
         </w:rPr>
-        <w:t xml:space="preserve">מפולג </w:t>
-      </w:r>
-      <w:proofErr w:type="spellStart"/>
-      <w:r>
-        <w:rPr>
-          <w:rFonts w:cs="Arial" w:hint="cs"/>
-          <w:color w:val="000000" w:themeColor="text1"/>
-          <w:sz w:val="24"/>
-          <w:szCs w:val="24"/>
-          <w:rtl/>
-        </w:rPr>
-        <w:t>פואסונית</w:t>
-      </w:r>
-      <w:proofErr w:type="spellEnd"/>
-      <w:r>
-        <w:rPr>
-          <w:rFonts w:cs="Arial" w:hint="cs"/>
-          <w:color w:val="000000" w:themeColor="text1"/>
-          <w:sz w:val="24"/>
-          <w:szCs w:val="24"/>
-          <w:rtl/>
-        </w:rPr>
-        <w:t xml:space="preserve"> עם פרמטר </w:t>
+        <w:t xml:space="preserve">מפולג פואסונית עם פרמטר </w:t>
       </w:r>
       <w:r>
         <w:rPr>
@@ -1389,7 +1345,6 @@
         </w:rPr>
         <w:t xml:space="preserve"> מפנה את בקשות השירות באופן אקראי אל השרתים השונים בהסתברות המתאימה לכושר העיבוד של השרת. לדוגמה: בקשת שירות שמגיעה מהאינטרנט תופנה לקבלת שירות בתחנה </w:t>
       </w:r>
-      <w:proofErr w:type="spellStart"/>
       <w:r>
         <w:rPr>
           <w:rFonts w:cs="Arial"/>
@@ -1399,7 +1354,6 @@
         </w:rPr>
         <w:t>i</w:t>
       </w:r>
-      <w:proofErr w:type="spellEnd"/>
       <w:r>
         <w:rPr>
           <w:rFonts w:cs="Arial" w:hint="cs"/>
@@ -1944,7 +1898,6 @@
         </w:rPr>
         <w:t xml:space="preserve"> בכניסה תור של בקשות לשירות, גודל התור של השרת ה- </w:t>
       </w:r>
-      <w:proofErr w:type="spellStart"/>
       <w:r>
         <w:rPr>
           <w:rFonts w:cs="Arial"/>
@@ -1954,7 +1907,6 @@
         </w:rPr>
         <w:t>i</w:t>
       </w:r>
-      <w:proofErr w:type="spellEnd"/>
       <w:r>
         <w:rPr>
           <w:rFonts w:cs="Arial" w:hint="cs"/>
@@ -2315,7 +2267,6 @@
         </w:rPr>
         <w:t xml:space="preserve">קצב השירות של שרת </w:t>
       </w:r>
-      <w:proofErr w:type="spellStart"/>
       <w:r>
         <w:rPr>
           <w:rFonts w:cs="Arial"/>
@@ -2325,48 +2276,25 @@
         </w:rPr>
         <w:t>i</w:t>
       </w:r>
-      <w:proofErr w:type="spellEnd"/>
-      <w:r>
-        <w:rPr>
-          <w:rFonts w:cs="Arial" w:hint="cs"/>
-          <w:color w:val="000000" w:themeColor="text1"/>
-          <w:sz w:val="24"/>
-          <w:szCs w:val="24"/>
-          <w:rtl/>
-        </w:rPr>
-        <w:t xml:space="preserve"> </w:t>
-      </w:r>
-      <w:r>
-        <w:rPr>
-          <w:rFonts w:cs="Arial" w:hint="cs"/>
-          <w:color w:val="000000" w:themeColor="text1"/>
-          <w:sz w:val="24"/>
-          <w:szCs w:val="24"/>
-          <w:rtl/>
-        </w:rPr>
-        <w:t xml:space="preserve">מפולג </w:t>
-      </w:r>
-      <w:proofErr w:type="spellStart"/>
-      <w:r>
-        <w:rPr>
-          <w:rFonts w:cs="Arial" w:hint="cs"/>
-          <w:color w:val="000000" w:themeColor="text1"/>
-          <w:sz w:val="24"/>
-          <w:szCs w:val="24"/>
-          <w:rtl/>
-        </w:rPr>
-        <w:t>פואסונית</w:t>
-      </w:r>
-      <w:proofErr w:type="spellEnd"/>
-      <w:r>
-        <w:rPr>
-          <w:rFonts w:cs="Arial" w:hint="cs"/>
-          <w:color w:val="000000" w:themeColor="text1"/>
-          <w:sz w:val="24"/>
-          <w:szCs w:val="24"/>
-          <w:rtl/>
-        </w:rPr>
-        <w:t xml:space="preserve"> עם פרמטר</w:t>
+      <w:r>
+        <w:rPr>
+          <w:rFonts w:cs="Arial" w:hint="cs"/>
+          <w:color w:val="000000" w:themeColor="text1"/>
+          <w:sz w:val="24"/>
+          <w:szCs w:val="24"/>
+          <w:rtl/>
+        </w:rPr>
+        <w:t xml:space="preserve"> </w:t>
+      </w:r>
+      <w:r>
+        <w:rPr>
+          <w:rFonts w:cs="Arial" w:hint="cs"/>
+          <w:color w:val="000000" w:themeColor="text1"/>
+          <w:sz w:val="24"/>
+          <w:szCs w:val="24"/>
+          <w:rtl/>
+        </w:rPr>
+        <w:t>מפולג פואסונית עם פרמטר</w:t>
       </w:r>
       <w:r>
         <w:rPr>
@@ -3543,27 +3471,15 @@
         </w:rPr>
         <w:t xml:space="preserve">הודעות בעל פילוג </w:t>
       </w:r>
-      <w:proofErr w:type="spellStart"/>
-      <w:r>
-        <w:rPr>
-          <w:rFonts w:cs="Arial" w:hint="cs"/>
-          <w:color w:val="000000" w:themeColor="text1"/>
-          <w:sz w:val="24"/>
-          <w:szCs w:val="24"/>
-          <w:rtl/>
-        </w:rPr>
-        <w:t>פואסוני</w:t>
-      </w:r>
-      <w:proofErr w:type="spellEnd"/>
-      <w:r>
-        <w:rPr>
-          <w:rFonts w:cs="Arial" w:hint="cs"/>
-          <w:color w:val="000000" w:themeColor="text1"/>
-          <w:sz w:val="24"/>
-          <w:szCs w:val="24"/>
-          <w:rtl/>
-        </w:rPr>
-        <w:t xml:space="preserve"> ו</w:t>
+      <w:r>
+        <w:rPr>
+          <w:rFonts w:cs="Arial" w:hint="cs"/>
+          <w:color w:val="000000" w:themeColor="text1"/>
+          <w:sz w:val="24"/>
+          <w:szCs w:val="24"/>
+          <w:rtl/>
+        </w:rPr>
+        <w:t>פואסוני ו</w:t>
       </w:r>
       <w:r>
         <w:rPr>
@@ -3583,29 +3499,7 @@
           <w:szCs w:val="24"/>
           <w:rtl/>
         </w:rPr>
-        <w:t xml:space="preserve">שירות בעל פילוג </w:t>
-      </w:r>
-      <w:proofErr w:type="spellStart"/>
-      <w:r>
-        <w:rPr>
-          <w:rFonts w:cs="Arial" w:hint="cs"/>
-          <w:color w:val="000000" w:themeColor="text1"/>
-          <w:sz w:val="24"/>
-          <w:szCs w:val="24"/>
-          <w:rtl/>
-        </w:rPr>
-        <w:t>אקספוננציאלי</w:t>
-      </w:r>
-      <w:proofErr w:type="spellEnd"/>
-      <w:r>
-        <w:rPr>
-          <w:rFonts w:cs="Arial" w:hint="cs"/>
-          <w:color w:val="000000" w:themeColor="text1"/>
-          <w:sz w:val="24"/>
-          <w:szCs w:val="24"/>
-          <w:rtl/>
-        </w:rPr>
-        <w:t xml:space="preserve">. וודאו שבכל ריצה של הסימולציה מוגרל גרעין </w:t>
+        <w:t xml:space="preserve">שירות בעל פילוג אקספוננציאלי. וודאו שבכל ריצה של הסימולציה מוגרל גרעין </w:t>
       </w:r>
       <w:r>
         <w:rPr>
@@ -3678,27 +3572,15 @@
         </w:rPr>
         <w:t xml:space="preserve">הנחיות מפורטות ודוגמה </w:t>
       </w:r>
-      <w:proofErr w:type="spellStart"/>
-      <w:r>
-        <w:rPr>
-          <w:rFonts w:cs="Arial" w:hint="cs"/>
-          <w:color w:val="000000" w:themeColor="text1"/>
-          <w:sz w:val="24"/>
-          <w:szCs w:val="24"/>
-          <w:rtl/>
-        </w:rPr>
-        <w:t>בפייתון</w:t>
-      </w:r>
-      <w:proofErr w:type="spellEnd"/>
-      <w:r>
-        <w:rPr>
-          <w:rFonts w:cs="Arial" w:hint="cs"/>
-          <w:color w:val="000000" w:themeColor="text1"/>
-          <w:sz w:val="24"/>
-          <w:szCs w:val="24"/>
-          <w:rtl/>
-        </w:rPr>
-        <w:t xml:space="preserve"> </w:t>
+      <w:r>
+        <w:rPr>
+          <w:rFonts w:cs="Arial" w:hint="cs"/>
+          <w:color w:val="000000" w:themeColor="text1"/>
+          <w:sz w:val="24"/>
+          <w:szCs w:val="24"/>
+          <w:rtl/>
+        </w:rPr>
+        <w:t xml:space="preserve">בפייתון </w:t>
       </w:r>
       <w:r>
         <w:rPr>
@@ -3921,27 +3803,7 @@
           <w:sz w:val="24"/>
           <w:szCs w:val="24"/>
         </w:rPr>
-        <w:t xml:space="preserve"> but the heap implementation itself can be somewhat </w:t>
-      </w:r>
-      <w:proofErr w:type="gramStart"/>
-      <w:r>
-        <w:rPr>
-          <w:rFonts w:cs="Arial"/>
-          <w:color w:val="FF0000"/>
-          <w:sz w:val="24"/>
-          <w:szCs w:val="24"/>
-        </w:rPr>
-        <w:t>complicated</w:t>
-      </w:r>
-      <w:proofErr w:type="gramEnd"/>
-      <w:r>
-        <w:rPr>
-          <w:rFonts w:cs="Arial"/>
-          <w:color w:val="FF0000"/>
-          <w:sz w:val="24"/>
-          <w:szCs w:val="24"/>
-        </w:rPr>
-        <w:t xml:space="preserve"> and operations are done in </w:t>
+        <w:t xml:space="preserve"> but the heap implementation itself can be somewhat complicated and operations are done in </w:t>
       </w:r>
       <m:oMath>
         <m:r>
@@ -4052,27 +3914,7 @@
           <w:sz w:val="24"/>
           <w:szCs w:val="24"/>
         </w:rPr>
-        <w:t xml:space="preserve">In an implementation with a linked </w:t>
-      </w:r>
-      <w:proofErr w:type="gramStart"/>
-      <w:r>
-        <w:rPr>
-          <w:rFonts w:cs="Arial"/>
-          <w:color w:val="FF0000"/>
-          <w:sz w:val="24"/>
-          <w:szCs w:val="24"/>
-        </w:rPr>
-        <w:t>list</w:t>
-      </w:r>
-      <w:proofErr w:type="gramEnd"/>
-      <w:r>
-        <w:rPr>
-          <w:rFonts w:cs="Arial"/>
-          <w:color w:val="FF0000"/>
-          <w:sz w:val="24"/>
-          <w:szCs w:val="24"/>
-        </w:rPr>
-        <w:t xml:space="preserve"> it would be harder to preserve order (insertions in </w:t>
+        <w:t xml:space="preserve">In an implementation with a linked list it would be harder to preserve order (insertions in </w:t>
       </w:r>
       <m:oMath>
         <m:r>
@@ -5335,8 +5177,6 @@
           <w:szCs w:val="24"/>
         </w:rPr>
       </w:pPr>
-      <w:proofErr w:type="spellStart"/>
-      <w:proofErr w:type="gramStart"/>
       <w:r>
         <w:rPr>
           <w:rFonts w:cs="Arial"/>
@@ -5344,18 +5184,7 @@
           <w:sz w:val="24"/>
           <w:szCs w:val="24"/>
         </w:rPr>
-        <w:t>Lets</w:t>
-      </w:r>
-      <w:proofErr w:type="spellEnd"/>
-      <w:proofErr w:type="gramEnd"/>
-      <w:r>
-        <w:rPr>
-          <w:rFonts w:cs="Arial"/>
-          <w:color w:val="FF0000"/>
-          <w:sz w:val="24"/>
-          <w:szCs w:val="24"/>
-        </w:rPr>
-        <w:t xml:space="preserve"> calculate </w:t>
+        <w:t xml:space="preserve">Lets calculate </w:t>
       </w:r>
       <m:oMath>
         <m:sSub>
@@ -5439,9 +5268,8 @@
           <w:sz w:val="24"/>
           <w:szCs w:val="24"/>
         </w:rPr>
-        <w:t xml:space="preserve">We </w:t>
-      </w:r>
-      <w:proofErr w:type="gramStart"/>
+        <w:t>We g</w:t>
+      </w:r>
       <w:r>
         <w:rPr>
           <w:rFonts w:eastAsiaTheme="minorEastAsia" w:cs="Arial"/>
@@ -5449,7 +5277,7 @@
           <w:sz w:val="24"/>
           <w:szCs w:val="24"/>
         </w:rPr>
-        <w:t>g</w:t>
+        <w:t>o</w:t>
       </w:r>
       <w:r>
         <w:rPr>
@@ -5458,26 +5286,7 @@
           <w:sz w:val="24"/>
           <w:szCs w:val="24"/>
         </w:rPr>
-        <w:t>o</w:t>
-      </w:r>
-      <w:r>
-        <w:rPr>
-          <w:rFonts w:eastAsiaTheme="minorEastAsia" w:cs="Arial"/>
-          <w:color w:val="FF0000"/>
-          <w:sz w:val="24"/>
-          <w:szCs w:val="24"/>
-        </w:rPr>
-        <w:t>t</w:t>
-      </w:r>
-      <w:proofErr w:type="gramEnd"/>
-      <w:r>
-        <w:rPr>
-          <w:rFonts w:eastAsiaTheme="minorEastAsia" w:cs="Arial"/>
-          <w:color w:val="FF0000"/>
-          <w:sz w:val="24"/>
-          <w:szCs w:val="24"/>
-        </w:rPr>
-        <w:t xml:space="preserve"> the steady state equations:</w:t>
+        <w:t>t the steady state equations:</w:t>
       </w:r>
     </w:p>
     <w:p>
@@ -7634,27 +7443,7 @@
           <w:sz w:val="24"/>
           <w:szCs w:val="24"/>
         </w:rPr>
-        <w:t xml:space="preserve"> can be </w:t>
-      </w:r>
-      <w:proofErr w:type="gramStart"/>
-      <w:r>
-        <w:rPr>
-          <w:rFonts w:eastAsiaTheme="minorEastAsia" w:cs="Arial"/>
-          <w:color w:val="FF0000"/>
-          <w:sz w:val="24"/>
-          <w:szCs w:val="24"/>
-        </w:rPr>
-        <w:t>seeing</w:t>
-      </w:r>
-      <w:proofErr w:type="gramEnd"/>
-      <w:r>
-        <w:rPr>
-          <w:rFonts w:eastAsiaTheme="minorEastAsia" w:cs="Arial"/>
-          <w:color w:val="FF0000"/>
-          <w:sz w:val="24"/>
-          <w:szCs w:val="24"/>
-        </w:rPr>
-        <w:t xml:space="preserve"> as utilization factor, thus the total amount of requests being served is the service rate when the server is busy:</w:t>
+        <w:t xml:space="preserve"> can be seeing as utilization factor, thus the total amount of requests being served is the service rate when the server is busy:</w:t>
       </w:r>
     </w:p>
     <w:p>
@@ -7772,27 +7561,7 @@
           <w:sz w:val="24"/>
           <w:szCs w:val="24"/>
         </w:rPr>
-        <w:t xml:space="preserve">When computing the average waiting </w:t>
-      </w:r>
-      <w:proofErr w:type="gramStart"/>
-      <w:r>
-        <w:rPr>
-          <w:rFonts w:cs="Arial"/>
-          <w:color w:val="FF0000"/>
-          <w:sz w:val="24"/>
-          <w:szCs w:val="24"/>
-        </w:rPr>
-        <w:t>time</w:t>
-      </w:r>
-      <w:proofErr w:type="gramEnd"/>
-      <w:r>
-        <w:rPr>
-          <w:rFonts w:cs="Arial"/>
-          <w:color w:val="FF0000"/>
-          <w:sz w:val="24"/>
-          <w:szCs w:val="24"/>
-        </w:rPr>
-        <w:t xml:space="preserve"> we are considering the case when </w:t>
+        <w:t xml:space="preserve">When computing the average waiting time we are considering the case when </w:t>
       </w:r>
       <m:oMath>
         <m:r>
@@ -8025,27 +7794,7 @@
           <w:sz w:val="24"/>
           <w:szCs w:val="24"/>
         </w:rPr>
-        <w:t xml:space="preserve">As </w:t>
-      </w:r>
-      <w:proofErr w:type="gramStart"/>
-      <w:r>
-        <w:rPr>
-          <w:rFonts w:cs="Arial"/>
-          <w:color w:val="FF0000"/>
-          <w:sz w:val="24"/>
-          <w:szCs w:val="24"/>
-        </w:rPr>
-        <w:t>expected</w:t>
-      </w:r>
-      <w:proofErr w:type="gramEnd"/>
-      <w:r>
-        <w:rPr>
-          <w:rFonts w:cs="Arial"/>
-          <w:color w:val="FF0000"/>
-          <w:sz w:val="24"/>
-          <w:szCs w:val="24"/>
-        </w:rPr>
-        <w:t xml:space="preserve">. </w:t>
+        <w:t xml:space="preserve">As expected. </w:t>
       </w:r>
     </w:p>
     <w:p>
@@ -8130,29 +7879,7 @@
           <w:szCs w:val="24"/>
           <w:rtl/>
         </w:rPr>
-        <w:t xml:space="preserve"> </w:t>
-      </w:r>
-      <w:proofErr w:type="spellStart"/>
-      <w:r>
-        <w:rPr>
-          <w:rFonts w:cs="Arial" w:hint="cs"/>
-          <w:color w:val="000000" w:themeColor="text1"/>
-          <w:sz w:val="24"/>
-          <w:szCs w:val="24"/>
-          <w:rtl/>
-        </w:rPr>
-        <w:t>ובידקו</w:t>
-      </w:r>
-      <w:proofErr w:type="spellEnd"/>
-      <w:r>
-        <w:rPr>
-          <w:rFonts w:cs="Arial" w:hint="cs"/>
-          <w:color w:val="000000" w:themeColor="text1"/>
-          <w:sz w:val="24"/>
-          <w:szCs w:val="24"/>
-          <w:rtl/>
-        </w:rPr>
-        <w:t xml:space="preserve"> </w:t>
+        <w:t xml:space="preserve"> ובידקו </w:t>
       </w:r>
       <w:r>
         <w:rPr>
@@ -8404,47 +8131,7 @@
           <w:sz w:val="24"/>
           <w:szCs w:val="24"/>
         </w:rPr>
-        <w:t xml:space="preserve">As explained above when T </w:t>
-      </w:r>
-      <w:proofErr w:type="gramStart"/>
-      <w:r>
-        <w:rPr>
-          <w:rFonts w:cs="Arial"/>
-          <w:color w:val="FF0000"/>
-          <w:sz w:val="24"/>
-          <w:szCs w:val="24"/>
-        </w:rPr>
-        <w:t>increases</w:t>
-      </w:r>
-      <w:proofErr w:type="gramEnd"/>
-      <w:r>
-        <w:rPr>
-          <w:rFonts w:cs="Arial"/>
-          <w:color w:val="FF0000"/>
-          <w:sz w:val="24"/>
-          <w:szCs w:val="24"/>
-        </w:rPr>
-        <w:t xml:space="preserve"> we converge </w:t>
-      </w:r>
-      <w:proofErr w:type="gramStart"/>
-      <w:r>
-        <w:rPr>
-          <w:rFonts w:cs="Arial"/>
-          <w:color w:val="FF0000"/>
-          <w:sz w:val="24"/>
-          <w:szCs w:val="24"/>
-        </w:rPr>
-        <w:t>to</w:t>
-      </w:r>
-      <w:proofErr w:type="gramEnd"/>
-      <w:r>
-        <w:rPr>
-          <w:rFonts w:cs="Arial"/>
-          <w:color w:val="FF0000"/>
-          <w:sz w:val="24"/>
-          <w:szCs w:val="24"/>
-        </w:rPr>
-        <w:t xml:space="preserve"> the calculated avg</w:t>
+        <w:t>As explained above when T increases we converge to the calculated avg</w:t>
       </w:r>
       <w:r>
         <w:rPr>
@@ -9175,27 +8862,15 @@
         </w:rPr>
         <w:t xml:space="preserve"> </w:t>
       </w:r>
-      <w:proofErr w:type="spellStart"/>
-      <w:r>
-        <w:rPr>
-          <w:rFonts w:cs="Arial" w:hint="cs"/>
-          <w:color w:val="000000" w:themeColor="text1"/>
-          <w:sz w:val="24"/>
-          <w:szCs w:val="24"/>
-          <w:rtl/>
-        </w:rPr>
-        <w:t>הסימולוציה</w:t>
-      </w:r>
-      <w:proofErr w:type="spellEnd"/>
-      <w:r>
-        <w:rPr>
-          <w:rFonts w:cs="Arial" w:hint="cs"/>
-          <w:color w:val="000000" w:themeColor="text1"/>
-          <w:sz w:val="24"/>
-          <w:szCs w:val="24"/>
-          <w:rtl/>
-        </w:rPr>
-        <w:t xml:space="preserve">. </w:t>
+      <w:r>
+        <w:rPr>
+          <w:rFonts w:cs="Arial" w:hint="cs"/>
+          <w:color w:val="000000" w:themeColor="text1"/>
+          <w:sz w:val="24"/>
+          <w:szCs w:val="24"/>
+          <w:rtl/>
+        </w:rPr>
+        <w:t xml:space="preserve">הסימולוציה. </w:t>
       </w:r>
       <w:r>
         <w:rPr>
@@ -9912,7 +9587,6 @@
         </w:rPr>
         <w:t xml:space="preserve"> ומיצגים את ההסתברות שההתקן יעביר בקשה שנכנסת לשרת </w:t>
       </w:r>
-      <w:proofErr w:type="spellStart"/>
       <w:r>
         <w:rPr>
           <w:rFonts w:cs="Arial"/>
@@ -9922,7 +9596,6 @@
         </w:rPr>
         <w:t>i</w:t>
       </w:r>
-      <w:proofErr w:type="spellEnd"/>
       <w:r>
         <w:rPr>
           <w:rFonts w:cs="Arial" w:hint="cs"/>
@@ -10443,7 +10116,6 @@
         </w:rPr>
         <w:t xml:space="preserve">מספר ההודעות הכולל המקסימאלי שיכולות להיות בשרת ה- </w:t>
       </w:r>
-      <w:proofErr w:type="spellStart"/>
       <w:r>
         <w:rPr>
           <w:rFonts w:cs="Arial"/>
@@ -10453,7 +10125,6 @@
         </w:rPr>
         <w:t>i</w:t>
       </w:r>
-      <w:proofErr w:type="spellEnd"/>
       <w:r>
         <w:rPr>
           <w:rFonts w:cs="Arial" w:hint="cs"/>
@@ -10948,25 +10619,14 @@
           <w:szCs w:val="24"/>
         </w:rPr>
       </w:pPr>
-      <w:proofErr w:type="gramStart"/>
-      <w:r>
-        <w:rPr>
-          <w:rFonts w:cs="Arial"/>
-          <w:color w:val="000000" w:themeColor="text1"/>
-          <w:sz w:val="24"/>
-          <w:szCs w:val="24"/>
-        </w:rPr>
-        <w:t>&gt; .</w:t>
-      </w:r>
-      <w:proofErr w:type="gramEnd"/>
-      <w:r>
-        <w:rPr>
-          <w:rFonts w:cs="Arial"/>
-          <w:color w:val="000000" w:themeColor="text1"/>
-          <w:sz w:val="24"/>
-          <w:szCs w:val="24"/>
-        </w:rPr>
-        <w:t xml:space="preserve">/simulator T </w:t>
+      <w:r>
+        <w:rPr>
+          <w:rFonts w:cs="Arial"/>
+          <w:color w:val="000000" w:themeColor="text1"/>
+          <w:sz w:val="24"/>
+          <w:szCs w:val="24"/>
+        </w:rPr>
+        <w:t xml:space="preserve">&gt; ./simulator T </w:t>
       </w:r>
       <w:r>
         <w:rPr>
@@ -11590,25 +11250,14 @@
           <w:rtl/>
         </w:rPr>
       </w:pPr>
-      <w:proofErr w:type="gramStart"/>
-      <w:r>
-        <w:rPr>
-          <w:rFonts w:cs="Arial"/>
-          <w:color w:val="000000" w:themeColor="text1"/>
-          <w:sz w:val="24"/>
-          <w:szCs w:val="24"/>
-        </w:rPr>
-        <w:t>&gt; .</w:t>
-      </w:r>
-      <w:proofErr w:type="gramEnd"/>
-      <w:r>
-        <w:rPr>
-          <w:rFonts w:cs="Arial"/>
-          <w:color w:val="000000" w:themeColor="text1"/>
-          <w:sz w:val="24"/>
-          <w:szCs w:val="24"/>
-        </w:rPr>
-        <w:t xml:space="preserve">/simulator </w:t>
+      <w:r>
+        <w:rPr>
+          <w:rFonts w:cs="Arial"/>
+          <w:color w:val="000000" w:themeColor="text1"/>
+          <w:sz w:val="24"/>
+          <w:szCs w:val="24"/>
+        </w:rPr>
+        <w:t xml:space="preserve">&gt; ./simulator </w:t>
       </w:r>
       <w:r>
         <w:rPr>
@@ -13391,25 +13040,14 @@
           <w:szCs w:val="24"/>
         </w:rPr>
       </w:pPr>
-      <w:proofErr w:type="gramStart"/>
-      <w:r>
-        <w:rPr>
-          <w:rFonts w:cs="Arial"/>
-          <w:color w:val="000000" w:themeColor="text1"/>
-          <w:sz w:val="24"/>
-          <w:szCs w:val="24"/>
-        </w:rPr>
-        <w:t>&gt; .</w:t>
-      </w:r>
-      <w:proofErr w:type="gramEnd"/>
-      <w:r>
-        <w:rPr>
-          <w:rFonts w:cs="Arial"/>
-          <w:color w:val="000000" w:themeColor="text1"/>
-          <w:sz w:val="24"/>
-          <w:szCs w:val="24"/>
-        </w:rPr>
-        <w:t xml:space="preserve">/simulator 5000 </w:t>
+      <w:r>
+        <w:rPr>
+          <w:rFonts w:cs="Arial"/>
+          <w:color w:val="000000" w:themeColor="text1"/>
+          <w:sz w:val="24"/>
+          <w:szCs w:val="24"/>
+        </w:rPr>
+        <w:t xml:space="preserve">&gt; ./simulator 5000 </w:t>
       </w:r>
       <w:r>
         <w:rPr>
@@ -13690,25 +13328,14 @@
           <w:szCs w:val="24"/>
         </w:rPr>
       </w:pPr>
-      <w:proofErr w:type="gramStart"/>
-      <w:r>
-        <w:rPr>
-          <w:rFonts w:cs="Arial"/>
-          <w:color w:val="000000" w:themeColor="text1"/>
-          <w:sz w:val="24"/>
-          <w:szCs w:val="24"/>
-        </w:rPr>
-        <w:t>&gt; .</w:t>
-      </w:r>
-      <w:proofErr w:type="gramEnd"/>
-      <w:r>
-        <w:rPr>
-          <w:rFonts w:cs="Arial"/>
-          <w:color w:val="000000" w:themeColor="text1"/>
-          <w:sz w:val="24"/>
-          <w:szCs w:val="24"/>
-        </w:rPr>
-        <w:t xml:space="preserve">/simulator 5000 </w:t>
+      <w:r>
+        <w:rPr>
+          <w:rFonts w:cs="Arial"/>
+          <w:color w:val="000000" w:themeColor="text1"/>
+          <w:sz w:val="24"/>
+          <w:szCs w:val="24"/>
+        </w:rPr>
+        <w:t xml:space="preserve">&gt; ./simulator 5000 </w:t>
       </w:r>
       <w:r>
         <w:rPr>
@@ -13916,25 +13543,14 @@
           <w:szCs w:val="24"/>
         </w:rPr>
       </w:pPr>
-      <w:proofErr w:type="gramStart"/>
-      <w:r>
-        <w:rPr>
-          <w:rFonts w:cs="Arial"/>
-          <w:color w:val="000000" w:themeColor="text1"/>
-          <w:sz w:val="24"/>
-          <w:szCs w:val="24"/>
-        </w:rPr>
-        <w:t>&gt; .</w:t>
-      </w:r>
-      <w:proofErr w:type="gramEnd"/>
-      <w:r>
-        <w:rPr>
-          <w:rFonts w:cs="Arial"/>
-          <w:color w:val="000000" w:themeColor="text1"/>
-          <w:sz w:val="24"/>
-          <w:szCs w:val="24"/>
-        </w:rPr>
-        <w:t xml:space="preserve">/simulator 5000 </w:t>
+      <w:r>
+        <w:rPr>
+          <w:rFonts w:cs="Arial"/>
+          <w:color w:val="000000" w:themeColor="text1"/>
+          <w:sz w:val="24"/>
+          <w:szCs w:val="24"/>
+        </w:rPr>
+        <w:t xml:space="preserve">&gt; ./simulator 5000 </w:t>
       </w:r>
       <w:r>
         <w:rPr>
@@ -14181,21 +13797,12 @@
           <w:color w:val="000000" w:themeColor="text1"/>
         </w:rPr>
       </w:pPr>
-      <w:proofErr w:type="gramStart"/>
-      <w:r>
-        <w:rPr>
-          <w:rFonts w:cs="Arial"/>
-          <w:color w:val="000000" w:themeColor="text1"/>
-        </w:rPr>
-        <w:t>&gt; .</w:t>
-      </w:r>
-      <w:proofErr w:type="gramEnd"/>
-      <w:r>
-        <w:rPr>
-          <w:rFonts w:cs="Arial"/>
-          <w:color w:val="000000" w:themeColor="text1"/>
-        </w:rPr>
-        <w:t>/simulator 5000 4</w:t>
+      <w:r>
+        <w:rPr>
+          <w:rFonts w:cs="Arial"/>
+          <w:color w:val="000000" w:themeColor="text1"/>
+        </w:rPr>
+        <w:t>&gt; ./simulator 5000 4</w:t>
       </w:r>
       <w:r>
         <w:rPr>
@@ -14414,23 +14021,29 @@
           <w:rFonts w:cs="Arial"/>
           <w:color w:val="FF0000"/>
         </w:rPr>
-        <w:t xml:space="preserve">We should get almost the same result because we are mainly using one server (the one with </w:t>
-      </w:r>
-      <w:proofErr w:type="gramStart"/>
-      <w:r>
+        <w:t>Probabilities must sum up to 1.</w:t>
+      </w:r>
+    </w:p>
+    <w:p>
+      <w:pPr>
         <w:rPr>
           <w:rFonts w:cs="Arial"/>
           <w:color w:val="FF0000"/>
         </w:rPr>
-        <w:t>the</w:t>
-      </w:r>
-      <w:proofErr w:type="gramEnd"/>
+      </w:pPr>
       <w:r>
         <w:rPr>
           <w:rFonts w:cs="Arial"/>
           <w:color w:val="FF0000"/>
         </w:rPr>
-        <w:t xml:space="preserve"> high probability), and indeed things stayed the same.</w:t>
+        <w:t>If we change a bit w</w:t>
+      </w:r>
+      <w:r>
+        <w:rPr>
+          <w:rFonts w:cs="Arial"/>
+          <w:color w:val="FF0000"/>
+        </w:rPr>
+        <w:t>e should get almost the same result because we are mainly using one server (the one with the high probability), and indeed things stayed the same.</w:t>
       </w:r>
     </w:p>
     <w:p>
@@ -14474,25 +14087,14 @@
           <w:szCs w:val="24"/>
         </w:rPr>
       </w:pPr>
-      <w:proofErr w:type="gramStart"/>
-      <w:r>
-        <w:rPr>
-          <w:rFonts w:cs="Arial"/>
-          <w:color w:val="000000" w:themeColor="text1"/>
-          <w:sz w:val="24"/>
-          <w:szCs w:val="24"/>
-        </w:rPr>
-        <w:t>&gt; .</w:t>
-      </w:r>
-      <w:proofErr w:type="gramEnd"/>
-      <w:r>
-        <w:rPr>
-          <w:rFonts w:cs="Arial"/>
-          <w:color w:val="000000" w:themeColor="text1"/>
-          <w:sz w:val="24"/>
-          <w:szCs w:val="24"/>
-        </w:rPr>
-        <w:t xml:space="preserve">/simulator 5000 </w:t>
+      <w:r>
+        <w:rPr>
+          <w:rFonts w:cs="Arial"/>
+          <w:color w:val="000000" w:themeColor="text1"/>
+          <w:sz w:val="24"/>
+          <w:szCs w:val="24"/>
+        </w:rPr>
+        <w:t xml:space="preserve">&gt; ./simulator 5000 </w:t>
       </w:r>
       <w:r>
         <w:rPr>
@@ -14915,27 +14517,7 @@
           <w:sz w:val="24"/>
           <w:szCs w:val="24"/>
         </w:rPr>
-        <w:t xml:space="preserve">And </w:t>
-      </w:r>
-      <w:proofErr w:type="gramStart"/>
-      <w:r>
-        <w:rPr>
-          <w:rFonts w:eastAsiaTheme="minorEastAsia" w:cs="Arial"/>
-          <w:color w:val="FF0000"/>
-          <w:sz w:val="24"/>
-          <w:szCs w:val="24"/>
-        </w:rPr>
-        <w:t>indeed</w:t>
-      </w:r>
-      <w:proofErr w:type="gramEnd"/>
-      <w:r>
-        <w:rPr>
-          <w:rFonts w:eastAsiaTheme="minorEastAsia" w:cs="Arial"/>
-          <w:color w:val="FF0000"/>
-          <w:sz w:val="24"/>
-          <w:szCs w:val="24"/>
-        </w:rPr>
-        <w:t xml:space="preserve"> we get</w:t>
+        <w:t>And indeed we get</w:t>
       </w:r>
     </w:p>
     <w:p>
@@ -15179,25 +14761,14 @@
           <w:szCs w:val="24"/>
         </w:rPr>
       </w:pPr>
-      <w:proofErr w:type="gramStart"/>
-      <w:r>
-        <w:rPr>
-          <w:rFonts w:cs="Arial"/>
-          <w:color w:val="000000" w:themeColor="text1"/>
-          <w:sz w:val="24"/>
-          <w:szCs w:val="24"/>
-        </w:rPr>
-        <w:t>&gt; .</w:t>
-      </w:r>
-      <w:proofErr w:type="gramEnd"/>
-      <w:r>
-        <w:rPr>
-          <w:rFonts w:cs="Arial"/>
-          <w:color w:val="000000" w:themeColor="text1"/>
-          <w:sz w:val="24"/>
-          <w:szCs w:val="24"/>
-        </w:rPr>
-        <w:t xml:space="preserve">/simulator 5000 </w:t>
+      <w:r>
+        <w:rPr>
+          <w:rFonts w:cs="Arial"/>
+          <w:color w:val="000000" w:themeColor="text1"/>
+          <w:sz w:val="24"/>
+          <w:szCs w:val="24"/>
+        </w:rPr>
+        <w:t xml:space="preserve">&gt; ./simulator 5000 </w:t>
       </w:r>
       <w:r>
         <w:rPr>
@@ -15486,27 +15057,7 @@
           <w:sz w:val="24"/>
           <w:szCs w:val="24"/>
         </w:rPr>
-        <w:t xml:space="preserve">We have </w:t>
-      </w:r>
-      <w:proofErr w:type="gramStart"/>
-      <w:r>
-        <w:rPr>
-          <w:rFonts w:cs="Arial"/>
-          <w:color w:val="FF0000"/>
-          <w:sz w:val="24"/>
-          <w:szCs w:val="24"/>
-        </w:rPr>
-        <w:t>low</w:t>
-      </w:r>
-      <w:proofErr w:type="gramEnd"/>
-      <w:r>
-        <w:rPr>
-          <w:rFonts w:cs="Arial"/>
-          <w:color w:val="FF0000"/>
-          <w:sz w:val="24"/>
-          <w:szCs w:val="24"/>
-        </w:rPr>
-        <w:t xml:space="preserve"> service rate and so we can see high drop rate and high waiting time. </w:t>
+        <w:t xml:space="preserve">We have low service rate and so we can see high drop rate and high waiting time. </w:t>
       </w:r>
     </w:p>
     <w:p>
@@ -15623,27 +15174,7 @@
           <w:sz w:val="24"/>
           <w:szCs w:val="24"/>
         </w:rPr>
-        <w:t xml:space="preserve">And </w:t>
-      </w:r>
-      <w:proofErr w:type="gramStart"/>
-      <w:r>
-        <w:rPr>
-          <w:rFonts w:eastAsiaTheme="minorEastAsia" w:cs="Arial"/>
-          <w:color w:val="FF0000"/>
-          <w:sz w:val="24"/>
-          <w:szCs w:val="24"/>
-        </w:rPr>
-        <w:t>indeed</w:t>
-      </w:r>
-      <w:proofErr w:type="gramEnd"/>
-      <w:r>
-        <w:rPr>
-          <w:rFonts w:eastAsiaTheme="minorEastAsia" w:cs="Arial"/>
-          <w:color w:val="FF0000"/>
-          <w:sz w:val="24"/>
-          <w:szCs w:val="24"/>
-        </w:rPr>
-        <w:t xml:space="preserve"> we see that the last message is handled about 200 units after the end.</w:t>
+        <w:t>And indeed we see that the last message is handled about 200 units after the end.</w:t>
       </w:r>
     </w:p>
     <w:p>
@@ -15769,29 +15300,7 @@
           <w:szCs w:val="24"/>
           <w:rtl/>
         </w:rPr>
-        <w:t xml:space="preserve">. יורצו 10 </w:t>
-      </w:r>
-      <w:proofErr w:type="spellStart"/>
-      <w:r>
-        <w:rPr>
-          <w:rFonts w:cs="Arial" w:hint="cs"/>
-          <w:color w:val="000000" w:themeColor="text1"/>
-          <w:sz w:val="24"/>
-          <w:szCs w:val="24"/>
-          <w:rtl/>
-        </w:rPr>
-        <w:t>וקטורי</w:t>
-      </w:r>
-      <w:proofErr w:type="spellEnd"/>
-      <w:r>
-        <w:rPr>
-          <w:rFonts w:cs="Arial" w:hint="cs"/>
-          <w:color w:val="000000" w:themeColor="text1"/>
-          <w:sz w:val="24"/>
-          <w:szCs w:val="24"/>
-          <w:rtl/>
-        </w:rPr>
-        <w:t xml:space="preserve"> ב</w:t>
+        <w:t>. יורצו 10 וקטורי ב</w:t>
       </w:r>
       <w:r>
         <w:rPr>
@@ -16328,7 +15837,6 @@
         </w:rPr>
         <w:t xml:space="preserve"> יימצא בין השאר קובץ </w:t>
       </w:r>
-      <w:proofErr w:type="spellStart"/>
       <w:r>
         <w:rPr>
           <w:rFonts w:cs="Arial"/>
@@ -16338,7 +15846,6 @@
         </w:rPr>
         <w:t>makefile</w:t>
       </w:r>
-      <w:proofErr w:type="spellEnd"/>
       <w:r>
         <w:rPr>
           <w:rFonts w:cs="Arial"/>
@@ -16427,7 +15934,6 @@
         <w:br/>
         <w:t xml:space="preserve">שימו לב שהדרישה ל- </w:t>
       </w:r>
-      <w:proofErr w:type="spellStart"/>
       <w:r>
         <w:rPr>
           <w:rFonts w:cs="Arial"/>
@@ -16437,7 +15943,6 @@
         </w:rPr>
         <w:t>makefile</w:t>
       </w:r>
-      <w:proofErr w:type="spellEnd"/>
       <w:r>
         <w:rPr>
           <w:rFonts w:cs="Arial"/>
@@ -16549,7 +16054,6 @@
         </w:rPr>
         <w:t xml:space="preserve">להגיש </w:t>
       </w:r>
-      <w:proofErr w:type="spellStart"/>
       <w:r>
         <w:rPr>
           <w:rFonts w:cs="Arial"/>
@@ -16559,7 +16063,6 @@
         </w:rPr>
         <w:t>makefile</w:t>
       </w:r>
-      <w:proofErr w:type="spellEnd"/>
       <w:r>
         <w:rPr>
           <w:rFonts w:cs="Arial" w:hint="cs"/>
@@ -16578,29 +16081,7 @@
           <w:szCs w:val="24"/>
           <w:rtl/>
         </w:rPr>
-        <w:t xml:space="preserve"> שלא מבצע כלום ולהגיש ביחד </w:t>
-      </w:r>
-      <w:proofErr w:type="spellStart"/>
-      <w:r>
-        <w:rPr>
-          <w:rFonts w:cs="Arial"/>
-          <w:color w:val="000000" w:themeColor="text1"/>
-          <w:sz w:val="24"/>
-          <w:szCs w:val="24"/>
-          <w:rtl/>
-        </w:rPr>
-        <w:t>איתו</w:t>
-      </w:r>
-      <w:proofErr w:type="spellEnd"/>
-      <w:r>
-        <w:rPr>
-          <w:rFonts w:cs="Arial"/>
-          <w:color w:val="000000" w:themeColor="text1"/>
-          <w:sz w:val="24"/>
-          <w:szCs w:val="24"/>
-          <w:rtl/>
-        </w:rPr>
-        <w:t xml:space="preserve"> את סקריפט ההרצה </w:t>
+        <w:t xml:space="preserve"> שלא מבצע כלום ולהגיש ביחד איתו את סקריפט ההרצה </w:t>
       </w:r>
       <w:r>
         <w:rPr>
@@ -17039,29 +16520,7 @@
           <w:szCs w:val="24"/>
           <w:rtl/>
         </w:rPr>
-        <w:t>(</w:t>
-      </w:r>
-      <w:proofErr w:type="spellStart"/>
-      <w:r>
-        <w:rPr>
-          <w:rFonts w:cs="Arial" w:hint="cs"/>
-          <w:color w:val="000000" w:themeColor="text1"/>
-          <w:sz w:val="24"/>
-          <w:szCs w:val="24"/>
-          <w:rtl/>
-        </w:rPr>
-        <w:t>פייתון</w:t>
-      </w:r>
-      <w:proofErr w:type="spellEnd"/>
-      <w:r>
-        <w:rPr>
-          <w:rFonts w:cs="Arial" w:hint="cs"/>
-          <w:color w:val="000000" w:themeColor="text1"/>
-          <w:sz w:val="24"/>
-          <w:szCs w:val="24"/>
-          <w:rtl/>
-        </w:rPr>
-        <w:t xml:space="preserve"> מגרסה 3.10 ומעלה)</w:t>
+        <w:t>(פייתון מגרסה 3.10 ומעלה)</w:t>
       </w:r>
       <w:r>
         <w:rPr>
@@ -17097,29 +16556,7 @@
           <w:szCs w:val="24"/>
           <w:rtl/>
         </w:rPr>
-        <w:t xml:space="preserve">התרגיל </w:t>
-      </w:r>
-      <w:proofErr w:type="spellStart"/>
-      <w:r>
-        <w:rPr>
-          <w:rFonts w:cs="Arial" w:hint="cs"/>
-          <w:color w:val="000000" w:themeColor="text1"/>
-          <w:sz w:val="24"/>
-          <w:szCs w:val="24"/>
-          <w:rtl/>
-        </w:rPr>
-        <w:t>יבדק</w:t>
-      </w:r>
-      <w:proofErr w:type="spellEnd"/>
-      <w:r>
-        <w:rPr>
-          <w:rFonts w:cs="Arial" w:hint="cs"/>
-          <w:color w:val="000000" w:themeColor="text1"/>
-          <w:sz w:val="24"/>
-          <w:szCs w:val="24"/>
-          <w:rtl/>
-        </w:rPr>
-        <w:t xml:space="preserve"> על מכונת </w:t>
+        <w:t xml:space="preserve">התרגיל יבדק על מכונת </w:t>
       </w:r>
       <w:r>
         <w:rPr>
@@ -17746,7 +17183,6 @@
         </w:rPr>
         <w:t xml:space="preserve"> </w:t>
       </w:r>
-      <w:proofErr w:type="spellStart"/>
       <w:r>
         <w:rPr>
           <w:rFonts w:cs="Arial" w:hint="cs"/>
@@ -17757,7 +17193,6 @@
         </w:rPr>
         <w:t>באופטמזציה</w:t>
       </w:r>
-      <w:proofErr w:type="spellEnd"/>
       <w:r>
         <w:rPr>
           <w:rFonts w:cs="Arial"/>
@@ -18311,7 +17746,6 @@
         </w:rPr>
         <w:t xml:space="preserve"> </w:t>
       </w:r>
-      <w:proofErr w:type="spellStart"/>
       <w:r>
         <w:rPr>
           <w:rFonts w:cs="Arial" w:hint="cs"/>
@@ -18322,7 +17756,6 @@
         </w:rPr>
         <w:t>בידקו</w:t>
       </w:r>
-      <w:proofErr w:type="spellEnd"/>
       <w:r>
         <w:rPr>
           <w:rFonts w:cs="Arial"/>
@@ -18539,29 +17972,7 @@
           <w:szCs w:val="24"/>
           <w:rtl/>
         </w:rPr>
-        <w:t xml:space="preserve">. בפגישה זו כל אחד מחברי הקבוצה </w:t>
-      </w:r>
-      <w:proofErr w:type="spellStart"/>
-      <w:r>
-        <w:rPr>
-          <w:rFonts w:cs="Arial" w:hint="cs"/>
-          <w:color w:val="000000" w:themeColor="text1"/>
-          <w:sz w:val="24"/>
-          <w:szCs w:val="24"/>
-          <w:rtl/>
-        </w:rPr>
-        <w:t>ידרש</w:t>
-      </w:r>
-      <w:proofErr w:type="spellEnd"/>
-      <w:r>
-        <w:rPr>
-          <w:rFonts w:cs="Arial" w:hint="cs"/>
-          <w:color w:val="000000" w:themeColor="text1"/>
-          <w:sz w:val="24"/>
-          <w:szCs w:val="24"/>
-          <w:rtl/>
-        </w:rPr>
-        <w:t xml:space="preserve"> להציג הבנה מעמיקה של הקוד שכתבתם.</w:t>
+        <w:t>. בפגישה זו כל אחד מחברי הקבוצה ידרש להציג הבנה מעמיקה של הקוד שכתבתם.</w:t>
       </w:r>
     </w:p>
     <w:p>
@@ -21357,7 +20768,9 @@
 </file>
 
 <file path=customXml/item2.xml><?xml version="1.0" encoding="utf-8"?>
-<b:Sources xmlns:b="http://schemas.openxmlformats.org/officeDocument/2006/bibliography" xmlns="http://schemas.openxmlformats.org/officeDocument/2006/bibliography" SelectedStyle="\APASixthEditionOfficeOnline.xsl" StyleName="APA" Version="6"/>
+<p:properties xmlns:p="http://schemas.microsoft.com/office/2006/metadata/properties" xmlns:xsi="http://www.w3.org/2001/XMLSchema-instance" xmlns:pc="http://schemas.microsoft.com/office/infopath/2007/PartnerControls">
+  <documentManagement/>
+</p:properties>
 </file>
 
 <file path=customXml/item3.xml><?xml version="1.0" encoding="utf-8"?>
@@ -21590,9 +21003,7 @@
 </file>
 
 <file path=customXml/item4.xml><?xml version="1.0" encoding="utf-8"?>
-<p:properties xmlns:p="http://schemas.microsoft.com/office/2006/metadata/properties" xmlns:xsi="http://www.w3.org/2001/XMLSchema-instance" xmlns:pc="http://schemas.microsoft.com/office/infopath/2007/PartnerControls">
-  <documentManagement/>
-</p:properties>
+<b:Sources xmlns:b="http://schemas.openxmlformats.org/officeDocument/2006/bibliography" xmlns="http://schemas.openxmlformats.org/officeDocument/2006/bibliography" SelectedStyle="\APASixthEditionOfficeOnline.xsl" StyleName="APA" Version="6"/>
 </file>
 
 <file path=customXml/itemProps1.xml><?xml version="1.0" encoding="utf-8"?>
@@ -21604,9 +21015,10 @@
 </file>
 
 <file path=customXml/itemProps2.xml><?xml version="1.0" encoding="utf-8"?>
-<ds:datastoreItem xmlns:ds="http://schemas.openxmlformats.org/officeDocument/2006/customXml" ds:itemID="{8178BCF3-8AAA-4D59-997A-0431E75E3BCC}">
+<ds:datastoreItem xmlns:ds="http://schemas.openxmlformats.org/officeDocument/2006/customXml" ds:itemID="{441592E2-8A23-481D-9D60-8C2DE947F7FC}">
   <ds:schemaRefs>
-    <ds:schemaRef ds:uri="http://schemas.openxmlformats.org/officeDocument/2006/bibliography"/>
+    <ds:schemaRef ds:uri="http://schemas.microsoft.com/office/2006/metadata/properties"/>
+    <ds:schemaRef ds:uri="http://schemas.microsoft.com/office/infopath/2007/PartnerControls"/>
   </ds:schemaRefs>
 </ds:datastoreItem>
 </file>
@@ -21631,10 +21043,9 @@
 </file>
 
 <file path=customXml/itemProps4.xml><?xml version="1.0" encoding="utf-8"?>
-<ds:datastoreItem xmlns:ds="http://schemas.openxmlformats.org/officeDocument/2006/customXml" ds:itemID="{441592E2-8A23-481D-9D60-8C2DE947F7FC}">
+<ds:datastoreItem xmlns:ds="http://schemas.openxmlformats.org/officeDocument/2006/customXml" ds:itemID="{8178BCF3-8AAA-4D59-997A-0431E75E3BCC}">
   <ds:schemaRefs>
-    <ds:schemaRef ds:uri="http://schemas.microsoft.com/office/2006/metadata/properties"/>
-    <ds:schemaRef ds:uri="http://schemas.microsoft.com/office/infopath/2007/PartnerControls"/>
+    <ds:schemaRef ds:uri="http://schemas.openxmlformats.org/officeDocument/2006/bibliography"/>
   </ds:schemaRefs>
 </ds:datastoreItem>
 </file>
</xml_diff>